<commit_message>
Filename changes and removing plurality from some categories.
</commit_message>
<xml_diff>
--- a/documents/database_table_descriptions.docx
+++ b/documents/database_table_descriptions.docx
@@ -257,10 +257,7 @@
               <w:t>d)</w:t>
             </w:r>
             <w:r>
-              <w:t xml:space="preserve"> </w:t>
-            </w:r>
-            <w:r>
-              <w:t>format</w:t>
+              <w:t xml:space="preserve"> format</w:t>
             </w:r>
           </w:p>
         </w:tc>
@@ -365,13 +362,7 @@
           <w:p>
             <w:proofErr w:type="spellStart"/>
             <w:r>
-              <w:t>u</w:t>
-            </w:r>
-            <w:r>
-              <w:t>i</w:t>
-            </w:r>
-            <w:r>
-              <w:t>id</w:t>
+              <w:t>uiid</w:t>
             </w:r>
             <w:proofErr w:type="spellEnd"/>
           </w:p>
@@ -392,13 +383,7 @@
           </w:tcPr>
           <w:p>
             <w:r>
-              <w:t xml:space="preserve">Unique </w:t>
-            </w:r>
-            <w:r>
-              <w:t>Income</w:t>
-            </w:r>
-            <w:r>
-              <w:t xml:space="preserve"> ID</w:t>
+              <w:t>Unique Income ID</w:t>
             </w:r>
             <w:r>
               <w:t>; primary key</w:t>
@@ -433,7 +418,19 @@
           </w:tcPr>
           <w:p>
             <w:r>
-              <w:t xml:space="preserve">The actual income, amount made, money, bread, </w:t>
+              <w:t>The actual income</w:t>
+            </w:r>
+            <w:r>
+              <w:t>;</w:t>
+            </w:r>
+            <w:r>
+              <w:t xml:space="preserve"> </w:t>
+            </w:r>
+            <w:r>
+              <w:t xml:space="preserve">da </w:t>
+            </w:r>
+            <w:r>
+              <w:t xml:space="preserve">money, bread, </w:t>
             </w:r>
             <w:proofErr w:type="spellStart"/>
             <w:r>
@@ -441,7 +438,18 @@
             </w:r>
             <w:proofErr w:type="spellEnd"/>
             <w:r>
-              <w:t>, cha-ching!</w:t>
+              <w:t>, cha-ching</w:t>
+            </w:r>
+            <w:r>
+              <w:t xml:space="preserve">, </w:t>
+            </w:r>
+            <w:proofErr w:type="spellStart"/>
+            <w:r>
+              <w:t>etc</w:t>
+            </w:r>
+            <w:proofErr w:type="spellEnd"/>
+            <w:r>
+              <w:t>!</w:t>
             </w:r>
           </w:p>
         </w:tc>
@@ -970,10 +978,7 @@
               <w:t xml:space="preserve"> ID</w:t>
             </w:r>
             <w:r>
-              <w:t xml:space="preserve"> </w:t>
-            </w:r>
-            <w:r>
-              <w:t>(optional foreign key)</w:t>
+              <w:t xml:space="preserve"> (optional foreign key)</w:t>
             </w:r>
           </w:p>
         </w:tc>
@@ -1279,13 +1284,7 @@
           </w:tcPr>
           <w:p>
             <w:r>
-              <w:t xml:space="preserve">User selects from a pre-set list of options (e.g., </w:t>
-            </w:r>
-            <w:r>
-              <w:t>home</w:t>
-            </w:r>
-            <w:r>
-              <w:t>); s</w:t>
+              <w:t>User selects from a pre-set list of options (e.g., home); s</w:t>
             </w:r>
             <w:r>
               <w:rPr>
@@ -1479,6 +1478,10 @@
     <w:p>
       <w:pPr>
         <w:pStyle w:val="Heading3"/>
+        <w:numPr>
+          <w:ilvl w:val="0"/>
+          <w:numId w:val="1"/>
+        </w:numPr>
       </w:pPr>
       <w:r>
         <w:t xml:space="preserve">Income </w:t>
@@ -1490,6 +1493,7 @@
     <w:p>
       <w:pPr>
         <w:spacing w:after="0" w:line="240" w:lineRule="auto"/>
+        <w:ind w:left="720"/>
       </w:pPr>
       <w:r>
         <w:rPr>
@@ -1506,21 +1510,23 @@
       </w:r>
       <w:proofErr w:type="spellStart"/>
       <w:r>
-        <w:t>category_in</w:t>
-      </w:r>
-      <w:r>
-        <w:t>.lst</w:t>
+        <w:t>d</w:t>
+      </w:r>
+      <w:r>
+        <w:t>bopts_income_category.lst</w:t>
       </w:r>
       <w:proofErr w:type="spellEnd"/>
     </w:p>
     <w:p>
       <w:pPr>
         <w:spacing w:after="0" w:line="240" w:lineRule="auto"/>
-      </w:pPr>
-    </w:p>
-    <w:p>
-      <w:pPr>
-        <w:spacing w:after="0" w:line="240" w:lineRule="auto"/>
+        <w:ind w:left="720"/>
+      </w:pPr>
+    </w:p>
+    <w:p>
+      <w:pPr>
+        <w:spacing w:after="0" w:line="240" w:lineRule="auto"/>
+        <w:ind w:left="720"/>
       </w:pPr>
       <w:r>
         <w:t>allowance</w:t>
@@ -1529,17 +1535,22 @@
     <w:p>
       <w:pPr>
         <w:spacing w:after="0" w:line="240" w:lineRule="auto"/>
+        <w:ind w:left="720"/>
       </w:pPr>
       <w:r>
         <w:t>birthday/</w:t>
       </w:r>
       <w:r>
-        <w:t>festivities</w:t>
-      </w:r>
-    </w:p>
-    <w:p>
-      <w:pPr>
-        <w:spacing w:after="0" w:line="240" w:lineRule="auto"/>
+        <w:t>festivit</w:t>
+      </w:r>
+      <w:r>
+        <w:t>y</w:t>
+      </w:r>
+    </w:p>
+    <w:p>
+      <w:pPr>
+        <w:spacing w:after="0" w:line="240" w:lineRule="auto"/>
+        <w:ind w:left="720"/>
       </w:pPr>
       <w:r>
         <w:t>insurance</w:t>
@@ -1548,17 +1559,22 @@
     <w:p>
       <w:pPr>
         <w:spacing w:after="0" w:line="240" w:lineRule="auto"/>
+        <w:ind w:left="720"/>
       </w:pPr>
       <w:r>
         <w:t>r</w:t>
       </w:r>
       <w:r>
-        <w:t>oyalties</w:t>
-      </w:r>
-    </w:p>
-    <w:p>
-      <w:pPr>
-        <w:spacing w:after="0" w:line="240" w:lineRule="auto"/>
+        <w:t>oyalt</w:t>
+      </w:r>
+      <w:r>
+        <w:t>y</w:t>
+      </w:r>
+    </w:p>
+    <w:p>
+      <w:pPr>
+        <w:spacing w:after="0" w:line="240" w:lineRule="auto"/>
+        <w:ind w:left="720"/>
       </w:pPr>
       <w:r>
         <w:t>stock</w:t>
@@ -1567,6 +1583,7 @@
     <w:p>
       <w:pPr>
         <w:spacing w:after="0" w:line="240" w:lineRule="auto"/>
+        <w:ind w:left="720"/>
       </w:pPr>
       <w:r>
         <w:t>salary</w:t>
@@ -1575,6 +1592,7 @@
     <w:p>
       <w:pPr>
         <w:spacing w:after="0" w:line="240" w:lineRule="auto"/>
+        <w:ind w:left="720"/>
       </w:pPr>
       <w:r>
         <w:t>tips</w:t>
@@ -1588,6 +1606,10 @@
     <w:p>
       <w:pPr>
         <w:pStyle w:val="Heading3"/>
+        <w:numPr>
+          <w:ilvl w:val="0"/>
+          <w:numId w:val="1"/>
+        </w:numPr>
       </w:pPr>
       <w:r>
         <w:t xml:space="preserve">Expenditures </w:t>
@@ -1602,6 +1624,7 @@
     <w:p>
       <w:pPr>
         <w:spacing w:after="0" w:line="240" w:lineRule="auto"/>
+        <w:ind w:left="720"/>
       </w:pPr>
       <w:r>
         <w:rPr>
@@ -1610,9 +1633,18 @@
         </w:rPr>
         <w:t xml:space="preserve">Filename: </w:t>
       </w:r>
+      <w:r>
+        <w:t>resources/</w:t>
+      </w:r>
       <w:proofErr w:type="spellStart"/>
       <w:r>
-        <w:t>category_ex</w:t>
+        <w:t>dbopts_exp</w:t>
+      </w:r>
+      <w:r>
+        <w:t>-ret</w:t>
+      </w:r>
+      <w:r>
+        <w:t>_category</w:t>
       </w:r>
       <w:r>
         <w:t>.lst</w:t>
@@ -1622,11 +1654,13 @@
     <w:p>
       <w:pPr>
         <w:spacing w:after="0" w:line="240" w:lineRule="auto"/>
-      </w:pPr>
-    </w:p>
-    <w:p>
-      <w:pPr>
-        <w:spacing w:after="0" w:line="240" w:lineRule="auto"/>
+        <w:ind w:left="720"/>
+      </w:pPr>
+    </w:p>
+    <w:p>
+      <w:pPr>
+        <w:spacing w:after="0" w:line="240" w:lineRule="auto"/>
+        <w:ind w:left="720"/>
       </w:pPr>
       <w:r>
         <w:t>appliances</w:t>
@@ -1635,6 +1669,7 @@
     <w:p>
       <w:pPr>
         <w:spacing w:after="0" w:line="240" w:lineRule="auto"/>
+        <w:ind w:left="720"/>
       </w:pPr>
       <w:r>
         <w:t>cleaning supplies</w:t>
@@ -1643,6 +1678,7 @@
     <w:p>
       <w:pPr>
         <w:spacing w:after="0" w:line="240" w:lineRule="auto"/>
+        <w:ind w:left="720"/>
       </w:pPr>
       <w:r>
         <w:t>clothing</w:t>
@@ -1651,6 +1687,7 @@
     <w:p>
       <w:pPr>
         <w:spacing w:after="0" w:line="240" w:lineRule="auto"/>
+        <w:ind w:left="720"/>
       </w:pPr>
       <w:r>
         <w:t>food</w:t>
@@ -1662,6 +1699,7 @@
     <w:p>
       <w:pPr>
         <w:spacing w:after="0" w:line="240" w:lineRule="auto"/>
+        <w:ind w:left="720"/>
       </w:pPr>
       <w:r>
         <w:t>furniture</w:t>
@@ -1670,6 +1708,7 @@
     <w:p>
       <w:pPr>
         <w:spacing w:after="0" w:line="240" w:lineRule="auto"/>
+        <w:ind w:left="720"/>
       </w:pPr>
       <w:r>
         <w:t>gas</w:t>
@@ -1678,6 +1717,7 @@
     <w:p>
       <w:pPr>
         <w:spacing w:after="0" w:line="240" w:lineRule="auto"/>
+        <w:ind w:left="720"/>
       </w:pPr>
       <w:r>
         <w:t>gift</w:t>
@@ -1686,6 +1726,7 @@
     <w:p>
       <w:pPr>
         <w:spacing w:after="0" w:line="240" w:lineRule="auto"/>
+        <w:ind w:left="720"/>
       </w:pPr>
       <w:r>
         <w:t>home</w:t>
@@ -1697,6 +1738,7 @@
     <w:p>
       <w:pPr>
         <w:spacing w:after="0" w:line="240" w:lineRule="auto"/>
+        <w:ind w:left="720"/>
       </w:pPr>
       <w:r>
         <w:t>leisure</w:t>
@@ -1711,6 +1753,7 @@
     <w:p>
       <w:pPr>
         <w:spacing w:after="0" w:line="240" w:lineRule="auto"/>
+        <w:ind w:left="720"/>
       </w:pPr>
       <w:r>
         <w:t>maintenance</w:t>
@@ -1719,6 +1762,7 @@
     <w:p>
       <w:pPr>
         <w:spacing w:after="0" w:line="240" w:lineRule="auto"/>
+        <w:ind w:left="720"/>
       </w:pPr>
       <w:r>
         <w:t>office supplies</w:t>
@@ -1727,6 +1771,7 @@
     <w:p>
       <w:pPr>
         <w:spacing w:after="0" w:line="240" w:lineRule="auto"/>
+        <w:ind w:left="720"/>
       </w:pPr>
       <w:r>
         <w:t>travel</w:t>
@@ -1735,6 +1780,7 @@
     <w:p>
       <w:pPr>
         <w:spacing w:after="0" w:line="240" w:lineRule="auto"/>
+        <w:ind w:left="720"/>
       </w:pPr>
       <w:r>
         <w:t>toiletries/grooming</w:t>
@@ -1743,6 +1789,7 @@
     <w:p>
       <w:pPr>
         <w:spacing w:after="0" w:line="240" w:lineRule="auto"/>
+        <w:ind w:left="720"/>
       </w:pPr>
       <w:r>
         <w:t>toy</w:t>
@@ -1751,6 +1798,7 @@
     <w:p>
       <w:pPr>
         <w:spacing w:after="0" w:line="240" w:lineRule="auto"/>
+        <w:ind w:left="720"/>
       </w:pPr>
       <w:r>
         <w:t>vehicle</w:t>
@@ -1759,6 +1807,7 @@
     <w:p>
       <w:pPr>
         <w:spacing w:after="0" w:line="240" w:lineRule="auto"/>
+        <w:ind w:left="720"/>
       </w:pPr>
     </w:p>
     <w:p>
@@ -1767,7 +1816,7 @@
       </w:pPr>
     </w:p>
     <w:sectPr>
-      <w:headerReference w:type="default" r:id="rId6"/>
+      <w:headerReference w:type="default" r:id="rId7"/>
       <w:pgSz w:w="12240" w:h="15840"/>
       <w:pgMar w:top="1440" w:right="1440" w:bottom="1440" w:left="1440" w:header="708" w:footer="708" w:gutter="0"/>
       <w:cols w:space="708"/>
@@ -1874,7 +1923,7 @@
         <w:noProof/>
         <w:lang w:val="en-GB"/>
       </w:rPr>
-      <w:t>Tuesday, 26 July 2022</w:t>
+      <w:t>Tuesday, 27 September 2022</w:t>
     </w:r>
     <w:r>
       <w:rPr>
@@ -1884,6 +1933,100 @@
     </w:r>
   </w:p>
 </w:hdr>
+</file>
+
+<file path=word/numbering.xml><?xml version="1.0" encoding="utf-8"?>
+<w:numbering xmlns:wpc="http://schemas.microsoft.com/office/word/2010/wordprocessingCanvas" xmlns:cx="http://schemas.microsoft.com/office/drawing/2014/chartex" xmlns:cx1="http://schemas.microsoft.com/office/drawing/2015/9/8/chartex" xmlns:cx2="http://schemas.microsoft.com/office/drawing/2015/10/21/chartex" xmlns:cx3="http://schemas.microsoft.com/office/drawing/2016/5/9/chartex" xmlns:cx4="http://schemas.microsoft.com/office/drawing/2016/5/10/chartex" xmlns:cx5="http://schemas.microsoft.com/office/drawing/2016/5/11/chartex" xmlns:cx6="http://schemas.microsoft.com/office/drawing/2016/5/12/chartex" xmlns:cx7="http://schemas.microsoft.com/office/drawing/2016/5/13/chartex" xmlns:cx8="http://schemas.microsoft.com/office/drawing/2016/5/14/chartex" xmlns:mc="http://schemas.openxmlformats.org/markup-compatibility/2006" xmlns:aink="http://schemas.microsoft.com/office/drawing/2016/ink" xmlns:am3d="http://schemas.microsoft.com/office/drawing/2017/model3d" xmlns:o="urn:schemas-microsoft-com:office:office" xmlns:oel="http://schemas.microsoft.com/office/2019/extlst" xmlns:r="http://schemas.openxmlformats.org/officeDocument/2006/relationships" xmlns:m="http://schemas.openxmlformats.org/officeDocument/2006/math" xmlns:v="urn:schemas-microsoft-com:vml" xmlns:wp14="http://schemas.microsoft.com/office/word/2010/wordprocessingDrawing" xmlns:wp="http://schemas.openxmlformats.org/drawingml/2006/wordprocessingDrawing" xmlns:w10="urn:schemas-microsoft-com:office:word" xmlns:w="http://schemas.openxmlformats.org/wordprocessingml/2006/main" xmlns:w14="http://schemas.microsoft.com/office/word/2010/wordml" xmlns:w15="http://schemas.microsoft.com/office/word/2012/wordml" xmlns:w16cex="http://schemas.microsoft.com/office/word/2018/wordml/cex" xmlns:w16cid="http://schemas.microsoft.com/office/word/2016/wordml/cid" xmlns:w16="http://schemas.microsoft.com/office/word/2018/wordml" xmlns:w16sdtdh="http://schemas.microsoft.com/office/word/2020/wordml/sdtdatahash" xmlns:w16se="http://schemas.microsoft.com/office/word/2015/wordml/symex" xmlns:wpg="http://schemas.microsoft.com/office/word/2010/wordprocessingGroup" xmlns:wpi="http://schemas.microsoft.com/office/word/2010/wordprocessingInk" xmlns:wne="http://schemas.microsoft.com/office/word/2006/wordml" xmlns:wps="http://schemas.microsoft.com/office/word/2010/wordprocessingShape" mc:Ignorable="w14 w15 w16se w16cid w16 w16cex w16sdtdh wp14">
+  <w:abstractNum w:abstractNumId="0" w15:restartNumberingAfterBreak="0">
+    <w:nsid w:val="0E9F2469"/>
+    <w:multiLevelType w:val="hybridMultilevel"/>
+    <w:tmpl w:val="7F3E0C72"/>
+    <w:lvl w:ilvl="0" w:tplc="10090013">
+      <w:start w:val="1"/>
+      <w:numFmt w:val="upperRoman"/>
+      <w:lvlText w:val="%1."/>
+      <w:lvlJc w:val="right"/>
+      <w:pPr>
+        <w:ind w:left="720" w:hanging="360"/>
+      </w:pPr>
+    </w:lvl>
+    <w:lvl w:ilvl="1" w:tplc="10090019" w:tentative="1">
+      <w:start w:val="1"/>
+      <w:numFmt w:val="lowerLetter"/>
+      <w:lvlText w:val="%2."/>
+      <w:lvlJc w:val="left"/>
+      <w:pPr>
+        <w:ind w:left="1440" w:hanging="360"/>
+      </w:pPr>
+    </w:lvl>
+    <w:lvl w:ilvl="2" w:tplc="1009001B" w:tentative="1">
+      <w:start w:val="1"/>
+      <w:numFmt w:val="lowerRoman"/>
+      <w:lvlText w:val="%3."/>
+      <w:lvlJc w:val="right"/>
+      <w:pPr>
+        <w:ind w:left="2160" w:hanging="180"/>
+      </w:pPr>
+    </w:lvl>
+    <w:lvl w:ilvl="3" w:tplc="1009000F" w:tentative="1">
+      <w:start w:val="1"/>
+      <w:numFmt w:val="decimal"/>
+      <w:lvlText w:val="%4."/>
+      <w:lvlJc w:val="left"/>
+      <w:pPr>
+        <w:ind w:left="2880" w:hanging="360"/>
+      </w:pPr>
+    </w:lvl>
+    <w:lvl w:ilvl="4" w:tplc="10090019" w:tentative="1">
+      <w:start w:val="1"/>
+      <w:numFmt w:val="lowerLetter"/>
+      <w:lvlText w:val="%5."/>
+      <w:lvlJc w:val="left"/>
+      <w:pPr>
+        <w:ind w:left="3600" w:hanging="360"/>
+      </w:pPr>
+    </w:lvl>
+    <w:lvl w:ilvl="5" w:tplc="1009001B" w:tentative="1">
+      <w:start w:val="1"/>
+      <w:numFmt w:val="lowerRoman"/>
+      <w:lvlText w:val="%6."/>
+      <w:lvlJc w:val="right"/>
+      <w:pPr>
+        <w:ind w:left="4320" w:hanging="180"/>
+      </w:pPr>
+    </w:lvl>
+    <w:lvl w:ilvl="6" w:tplc="1009000F" w:tentative="1">
+      <w:start w:val="1"/>
+      <w:numFmt w:val="decimal"/>
+      <w:lvlText w:val="%7."/>
+      <w:lvlJc w:val="left"/>
+      <w:pPr>
+        <w:ind w:left="5040" w:hanging="360"/>
+      </w:pPr>
+    </w:lvl>
+    <w:lvl w:ilvl="7" w:tplc="10090019" w:tentative="1">
+      <w:start w:val="1"/>
+      <w:numFmt w:val="lowerLetter"/>
+      <w:lvlText w:val="%8."/>
+      <w:lvlJc w:val="left"/>
+      <w:pPr>
+        <w:ind w:left="5760" w:hanging="360"/>
+      </w:pPr>
+    </w:lvl>
+    <w:lvl w:ilvl="8" w:tplc="1009001B" w:tentative="1">
+      <w:start w:val="1"/>
+      <w:numFmt w:val="lowerRoman"/>
+      <w:lvlText w:val="%9."/>
+      <w:lvlJc w:val="right"/>
+      <w:pPr>
+        <w:ind w:left="6480" w:hanging="180"/>
+      </w:pPr>
+    </w:lvl>
+  </w:abstractNum>
+  <w:num w:numId="1" w16cid:durableId="1055080532">
+    <w:abstractNumId w:val="0"/>
+  </w:num>
+</w:numbering>
 </file>
 
 <file path=word/styles.xml><?xml version="1.0" encoding="utf-8"?>

</xml_diff>